<commit_message>
connected java to aws
</commit_message>
<xml_diff>
--- a/Game JDBC Project Evaluation - Team XX.docx
+++ b/Game JDBC Project Evaluation - Team XX.docx
@@ -6,8 +6,16 @@
       <w:pPr>
         <w:pStyle w:val="Heading1"/>
       </w:pPr>
-      <w:r>
-        <w:t xml:space="preserve">Game </w:t>
+      <w:proofErr w:type="spellStart"/>
+      <w:r>
+        <w:t>e</w:t>
+      </w:r>
+      <w:r>
+        <w:t>Game</w:t>
+      </w:r>
+      <w:proofErr w:type="spellEnd"/>
+      <w:r>
+        <w:t xml:space="preserve"> </w:t>
       </w:r>
       <w:r>
         <w:t>JDBC Project</w:t>
@@ -93,7 +101,7 @@
         <w:rPr>
           <w:color w:val="C0504D" w:themeColor="accent2"/>
         </w:rPr>
-        <w:t>XX</w:t>
+        <w:t>5</w:t>
       </w:r>
     </w:p>
     <w:p>
@@ -214,16 +222,7 @@
                 <w:b/>
                 <w:color w:val="C00000"/>
               </w:rPr>
-              <w:t>: Ga</w:t>
-            </w:r>
-            <w:bookmarkStart w:id="0" w:name="_GoBack"/>
-            <w:bookmarkEnd w:id="0"/>
-            <w:r>
-              <w:rPr>
-                <w:b/>
-                <w:color w:val="C00000"/>
-              </w:rPr>
-              <w:t xml:space="preserve">me, Player, </w:t>
+              <w:t xml:space="preserve">: Game, Player, </w:t>
             </w:r>
             <w:proofErr w:type="spellStart"/>
             <w:r>
@@ -351,6 +350,9 @@
             <w:r>
               <w:t>Logan Wheat</w:t>
             </w:r>
+            <w:r>
+              <w:t xml:space="preserve"> – lmw170130</w:t>
+            </w:r>
           </w:p>
         </w:tc>
         <w:tc>
@@ -378,6 +380,9 @@
           <w:p>
             <w:r>
               <w:t>Ryan George</w:t>
+            </w:r>
+            <w:r>
+              <w:t xml:space="preserve"> – rkg180001</w:t>
             </w:r>
           </w:p>
         </w:tc>
@@ -668,7 +673,10 @@
         <w:t>Comments</w:t>
       </w:r>
     </w:p>
-    <w:p/>
+    <w:p>
+      <w:bookmarkStart w:id="0" w:name="_GoBack"/>
+      <w:bookmarkEnd w:id="0"/>
+    </w:p>
     <w:sectPr>
       <w:pgSz w:w="12240" w:h="15840"/>
       <w:pgMar w:top="1440" w:right="1440" w:bottom="1440" w:left="1440" w:header="720" w:footer="720" w:gutter="0"/>

</xml_diff>